<commit_message>
Advanced Web - Basic DB schema, for creating the tables
</commit_message>
<xml_diff>
--- a/Advanced Web/Assignment/Design/Advanced Web – Assignment.docx
+++ b/Advanced Web/Assignment/Design/Advanced Web – Assignment.docx
@@ -163,10 +163,8 @@
       <w:proofErr w:type="spellEnd"/>
     </w:p>
     <w:p/>
-    <w:p>
-      <w:bookmarkStart w:id="0" w:name="_GoBack"/>
-      <w:bookmarkEnd w:id="0"/>
-    </w:p>
+    <w:p/>
+    <w:p/>
     <w:p>
       <w:pPr>
         <w:rPr>
@@ -200,6 +198,14 @@
       <w:proofErr w:type="spellEnd"/>
       <w:r>
         <w:tab/>
+      </w:r>
+      <w:r>
+        <w:tab/>
+      </w:r>
+      <w:r>
+        <w:tab/>
+      </w:r>
+      <w:r>
         <w:t>FK</w:t>
       </w:r>
     </w:p>
@@ -225,6 +231,11 @@
       <w:r>
         <w:t>(100)</w:t>
       </w:r>
+    </w:p>
+    <w:p/>
+    <w:p>
+      <w:bookmarkStart w:id="0" w:name="_GoBack"/>
+      <w:bookmarkEnd w:id="0"/>
     </w:p>
     <w:p/>
     <w:p>
@@ -266,6 +277,11 @@
       </w:r>
       <w:r>
         <w:tab/>
+      </w:r>
+      <w:r>
+        <w:tab/>
+      </w:r>
+      <w:r>
         <w:t>Identity</w:t>
       </w:r>
       <w:r>
@@ -297,6 +313,11 @@
       </w:r>
       <w:r>
         <w:tab/>
+      </w:r>
+      <w:r>
+        <w:tab/>
+      </w:r>
+      <w:r>
         <w:t>FK</w:t>
       </w:r>
     </w:p>

</xml_diff>

<commit_message>
AW - Added in some more design, and justification for the table designs
</commit_message>
<xml_diff>
--- a/Advanced Web/Assignment/Design/Advanced Web – Assignment.docx
+++ b/Advanced Web/Assignment/Design/Advanced Web – Assignment.docx
@@ -15,34 +15,24 @@
           <w:u w:val="single"/>
         </w:rPr>
       </w:pPr>
-      <w:proofErr w:type="spellStart"/>
       <w:r>
         <w:rPr>
           <w:u w:val="single"/>
         </w:rPr>
         <w:t>User_table</w:t>
       </w:r>
-      <w:proofErr w:type="spellEnd"/>
-    </w:p>
-    <w:p>
-      <w:proofErr w:type="spellStart"/>
-      <w:proofErr w:type="gramStart"/>
+    </w:p>
+    <w:p>
       <w:r>
         <w:t>userID</w:t>
       </w:r>
-      <w:proofErr w:type="spellEnd"/>
-      <w:proofErr w:type="gramEnd"/>
-      <w:r>
-        <w:tab/>
-      </w:r>
-      <w:r>
-        <w:tab/>
-      </w:r>
-      <w:proofErr w:type="spellStart"/>
-      <w:r>
+      <w:r>
+        <w:tab/>
+      </w:r>
+      <w:r>
+        <w:tab/>
         <w:t>Int</w:t>
       </w:r>
-      <w:proofErr w:type="spellEnd"/>
       <w:r>
         <w:tab/>
       </w:r>
@@ -59,78 +49,43 @@
       </w:r>
     </w:p>
     <w:p>
-      <w:proofErr w:type="gramStart"/>
       <w:r>
         <w:t>surname</w:t>
       </w:r>
-      <w:proofErr w:type="gramEnd"/>
-      <w:r>
-        <w:tab/>
-      </w:r>
-      <w:proofErr w:type="spellStart"/>
-      <w:r>
-        <w:t>nvarchar</w:t>
-      </w:r>
-      <w:proofErr w:type="spellEnd"/>
-      <w:r>
-        <w:t>(200)</w:t>
-      </w:r>
-      <w:r>
-        <w:tab/>
-      </w:r>
-    </w:p>
-    <w:p>
-      <w:proofErr w:type="gramStart"/>
+      <w:r>
+        <w:tab/>
+        <w:t>nvarchar(200)</w:t>
+      </w:r>
+      <w:r>
+        <w:tab/>
+      </w:r>
+    </w:p>
+    <w:p>
       <w:r>
         <w:t>forename</w:t>
       </w:r>
-      <w:proofErr w:type="gramEnd"/>
-      <w:r>
-        <w:tab/>
-      </w:r>
-      <w:proofErr w:type="spellStart"/>
-      <w:r>
-        <w:t>nvarchar</w:t>
-      </w:r>
-      <w:proofErr w:type="spellEnd"/>
-      <w:r>
-        <w:t>(200)</w:t>
-      </w:r>
-    </w:p>
-    <w:p>
-      <w:proofErr w:type="gramStart"/>
+      <w:r>
+        <w:tab/>
+        <w:t>nvarchar(200)</w:t>
+      </w:r>
+    </w:p>
+    <w:p>
       <w:r>
         <w:t>password</w:t>
       </w:r>
-      <w:proofErr w:type="gramEnd"/>
-      <w:r>
-        <w:tab/>
-      </w:r>
-      <w:proofErr w:type="spellStart"/>
-      <w:r>
-        <w:t>nvarchar</w:t>
-      </w:r>
-      <w:proofErr w:type="spellEnd"/>
-      <w:r>
-        <w:t>(100)</w:t>
-      </w:r>
-    </w:p>
-    <w:p>
-      <w:proofErr w:type="spellStart"/>
-      <w:proofErr w:type="gramStart"/>
+      <w:r>
+        <w:tab/>
+        <w:t>nvarchar(100)</w:t>
+      </w:r>
+    </w:p>
+    <w:p>
       <w:r>
         <w:t>levelID</w:t>
       </w:r>
-      <w:proofErr w:type="spellEnd"/>
-      <w:proofErr w:type="gramEnd"/>
-      <w:r>
-        <w:tab/>
-      </w:r>
-      <w:proofErr w:type="spellStart"/>
-      <w:r>
+      <w:r>
+        <w:tab/>
         <w:t>int</w:t>
       </w:r>
-      <w:proofErr w:type="spellEnd"/>
       <w:r>
         <w:tab/>
       </w:r>
@@ -143,27 +98,26 @@
       </w:r>
     </w:p>
     <w:p>
-      <w:proofErr w:type="spellStart"/>
-      <w:proofErr w:type="gramStart"/>
       <w:r>
         <w:t>staffID</w:t>
       </w:r>
-      <w:proofErr w:type="spellEnd"/>
-      <w:proofErr w:type="gramEnd"/>
-      <w:r>
-        <w:tab/>
-      </w:r>
-      <w:r>
-        <w:tab/>
-      </w:r>
-      <w:proofErr w:type="spellStart"/>
-      <w:r>
+      <w:r>
+        <w:tab/>
+      </w:r>
+      <w:r>
+        <w:tab/>
         <w:t>int</w:t>
       </w:r>
-      <w:proofErr w:type="spellEnd"/>
     </w:p>
     <w:p/>
-    <w:p/>
+    <w:p>
+      <w:r>
+        <w:t>The user_table will contain each user that has access to the system. levelID is a foreign key, referencing the level_</w:t>
+      </w:r>
+      <w:r>
+        <w:t xml:space="preserve">table. </w:t>
+      </w:r>
+    </w:p>
     <w:p/>
     <w:p>
       <w:pPr>
@@ -171,31 +125,21 @@
           <w:u w:val="single"/>
         </w:rPr>
       </w:pPr>
-      <w:proofErr w:type="spellStart"/>
       <w:r>
         <w:rPr>
           <w:u w:val="single"/>
         </w:rPr>
         <w:t>Level_table</w:t>
       </w:r>
-      <w:proofErr w:type="spellEnd"/>
-    </w:p>
-    <w:p>
-      <w:proofErr w:type="spellStart"/>
-      <w:proofErr w:type="gramStart"/>
+    </w:p>
+    <w:p>
       <w:r>
         <w:t>levelID</w:t>
       </w:r>
-      <w:proofErr w:type="spellEnd"/>
-      <w:proofErr w:type="gramEnd"/>
-      <w:r>
-        <w:tab/>
-      </w:r>
-      <w:proofErr w:type="spellStart"/>
-      <w:r>
+      <w:r>
+        <w:tab/>
         <w:t>int</w:t>
       </w:r>
-      <w:proofErr w:type="spellEnd"/>
       <w:r>
         <w:tab/>
       </w:r>
@@ -210,32 +154,19 @@
       </w:r>
     </w:p>
     <w:p>
-      <w:proofErr w:type="spellStart"/>
-      <w:proofErr w:type="gramStart"/>
-      <w:r>
-        <w:t>level</w:t>
-      </w:r>
-      <w:proofErr w:type="gramEnd"/>
-      <w:r>
-        <w:t>_name</w:t>
-      </w:r>
-      <w:proofErr w:type="spellEnd"/>
-      <w:r>
-        <w:tab/>
-      </w:r>
-      <w:proofErr w:type="spellStart"/>
-      <w:r>
-        <w:t>nvachar</w:t>
-      </w:r>
-      <w:proofErr w:type="spellEnd"/>
-      <w:r>
-        <w:t>(100)</w:t>
+      <w:r>
+        <w:t>level_name</w:t>
+      </w:r>
+      <w:r>
+        <w:tab/>
+        <w:t>nvachar(100)</w:t>
       </w:r>
     </w:p>
     <w:p/>
     <w:p>
-      <w:bookmarkStart w:id="0" w:name="_GoBack"/>
-      <w:bookmarkEnd w:id="0"/>
+      <w:r>
+        <w:t>The level_table will contain each level of nurse</w:t>
+      </w:r>
     </w:p>
     <w:p/>
     <w:p>
@@ -244,34 +175,29 @@
           <w:u w:val="single"/>
         </w:rPr>
       </w:pPr>
-      <w:proofErr w:type="spellStart"/>
       <w:r>
         <w:rPr>
           <w:u w:val="single"/>
         </w:rPr>
         <w:t>Shift_table</w:t>
       </w:r>
-      <w:proofErr w:type="spellEnd"/>
-    </w:p>
-    <w:p>
-      <w:proofErr w:type="spellStart"/>
-      <w:proofErr w:type="gramStart"/>
+    </w:p>
+    <w:p>
       <w:r>
         <w:t>shiftID</w:t>
       </w:r>
-      <w:proofErr w:type="spellEnd"/>
-      <w:proofErr w:type="gramEnd"/>
-      <w:r>
-        <w:tab/>
-      </w:r>
-      <w:r>
-        <w:tab/>
-      </w:r>
-      <w:proofErr w:type="spellStart"/>
+      <w:r>
+        <w:tab/>
+      </w:r>
+      <w:r>
+        <w:tab/>
+      </w:r>
+      <w:r>
+        <w:t>Big</w:t>
+      </w:r>
       <w:r>
         <w:t>int</w:t>
       </w:r>
-      <w:proofErr w:type="spellEnd"/>
       <w:r>
         <w:tab/>
       </w:r>
@@ -290,24 +216,16 @@
       </w:r>
     </w:p>
     <w:p>
-      <w:proofErr w:type="spellStart"/>
-      <w:proofErr w:type="gramStart"/>
       <w:r>
         <w:t>userID</w:t>
       </w:r>
-      <w:proofErr w:type="spellEnd"/>
-      <w:proofErr w:type="gramEnd"/>
-      <w:r>
-        <w:tab/>
-      </w:r>
-      <w:r>
-        <w:tab/>
-      </w:r>
-      <w:proofErr w:type="spellStart"/>
-      <w:r>
+      <w:r>
+        <w:tab/>
+      </w:r>
+      <w:r>
+        <w:tab/>
         <w:t>int</w:t>
       </w:r>
-      <w:proofErr w:type="spellEnd"/>
       <w:r>
         <w:tab/>
       </w:r>
@@ -322,20 +240,24 @@
       </w:r>
     </w:p>
     <w:p>
-      <w:proofErr w:type="spellStart"/>
-      <w:proofErr w:type="gramStart"/>
-      <w:r>
-        <w:t>shift</w:t>
-      </w:r>
-      <w:proofErr w:type="gramEnd"/>
-      <w:r>
-        <w:t>_date</w:t>
-      </w:r>
-      <w:proofErr w:type="spellEnd"/>
+      <w:r>
+        <w:t>shift_date</w:t>
+      </w:r>
       <w:r>
         <w:tab/>
         <w:t>date</w:t>
       </w:r>
+    </w:p>
+    <w:p/>
+    <w:p>
+      <w:r>
+        <w:t>The shift_table will contain an entry for each shift. Containing  columns, linking to the user and storing the date. An entry will be created for each and every shift</w:t>
+      </w:r>
+      <w:r>
+        <w:t xml:space="preserve">. shiftID is a big int, as there will be 5 entries per week for each member of staff. So 6 staff * 5 days is 30 shifts per week, or 1,560 per year. Having BigInt allows for expansion of the system, and ensures longevity. </w:t>
+      </w:r>
+      <w:bookmarkStart w:id="0" w:name="_GoBack"/>
+      <w:bookmarkEnd w:id="0"/>
     </w:p>
     <w:sectPr>
       <w:pgSz w:w="11900" w:h="16840"/>

</xml_diff>

<commit_message>
AW - Added in some LEVEL and SHIFT spruces. Shift sprocs will need more work depending on what data needs returning where & when -- Also added in some data
</commit_message>
<xml_diff>
--- a/Advanced Web/Assignment/Design/Advanced Web – Assignment.docx
+++ b/Advanced Web/Assignment/Design/Advanced Web – Assignment.docx
@@ -15,24 +15,34 @@
           <w:u w:val="single"/>
         </w:rPr>
       </w:pPr>
+      <w:proofErr w:type="spellStart"/>
       <w:r>
         <w:rPr>
           <w:u w:val="single"/>
         </w:rPr>
         <w:t>User_table</w:t>
       </w:r>
-    </w:p>
-    <w:p>
+      <w:proofErr w:type="spellEnd"/>
+    </w:p>
+    <w:p>
+      <w:proofErr w:type="spellStart"/>
+      <w:proofErr w:type="gramStart"/>
       <w:r>
         <w:t>userID</w:t>
       </w:r>
-      <w:r>
-        <w:tab/>
-      </w:r>
-      <w:r>
-        <w:tab/>
+      <w:proofErr w:type="spellEnd"/>
+      <w:proofErr w:type="gramEnd"/>
+      <w:r>
+        <w:tab/>
+      </w:r>
+      <w:r>
+        <w:tab/>
+      </w:r>
+      <w:proofErr w:type="spellStart"/>
+      <w:r>
         <w:t>Int</w:t>
       </w:r>
+      <w:proofErr w:type="spellEnd"/>
       <w:r>
         <w:tab/>
       </w:r>
@@ -49,43 +59,78 @@
       </w:r>
     </w:p>
     <w:p>
+      <w:proofErr w:type="gramStart"/>
       <w:r>
         <w:t>surname</w:t>
       </w:r>
-      <w:r>
-        <w:tab/>
-        <w:t>nvarchar(200)</w:t>
-      </w:r>
-      <w:r>
-        <w:tab/>
-      </w:r>
-    </w:p>
-    <w:p>
+      <w:proofErr w:type="gramEnd"/>
+      <w:r>
+        <w:tab/>
+      </w:r>
+      <w:proofErr w:type="spellStart"/>
+      <w:r>
+        <w:t>nvarchar</w:t>
+      </w:r>
+      <w:proofErr w:type="spellEnd"/>
+      <w:r>
+        <w:t>(200)</w:t>
+      </w:r>
+      <w:r>
+        <w:tab/>
+      </w:r>
+    </w:p>
+    <w:p>
+      <w:proofErr w:type="gramStart"/>
       <w:r>
         <w:t>forename</w:t>
       </w:r>
-      <w:r>
-        <w:tab/>
-        <w:t>nvarchar(200)</w:t>
-      </w:r>
-    </w:p>
-    <w:p>
+      <w:proofErr w:type="gramEnd"/>
+      <w:r>
+        <w:tab/>
+      </w:r>
+      <w:proofErr w:type="spellStart"/>
+      <w:r>
+        <w:t>nvarchar</w:t>
+      </w:r>
+      <w:proofErr w:type="spellEnd"/>
+      <w:r>
+        <w:t>(200)</w:t>
+      </w:r>
+    </w:p>
+    <w:p>
+      <w:proofErr w:type="gramStart"/>
       <w:r>
         <w:t>password</w:t>
       </w:r>
-      <w:r>
-        <w:tab/>
-        <w:t>nvarchar(100)</w:t>
-      </w:r>
-    </w:p>
-    <w:p>
+      <w:proofErr w:type="gramEnd"/>
+      <w:r>
+        <w:tab/>
+      </w:r>
+      <w:proofErr w:type="spellStart"/>
+      <w:r>
+        <w:t>nvarchar</w:t>
+      </w:r>
+      <w:proofErr w:type="spellEnd"/>
+      <w:r>
+        <w:t>(100)</w:t>
+      </w:r>
+    </w:p>
+    <w:p>
+      <w:proofErr w:type="spellStart"/>
+      <w:proofErr w:type="gramStart"/>
       <w:r>
         <w:t>levelID</w:t>
       </w:r>
-      <w:r>
-        <w:tab/>
+      <w:proofErr w:type="spellEnd"/>
+      <w:proofErr w:type="gramEnd"/>
+      <w:r>
+        <w:tab/>
+      </w:r>
+      <w:proofErr w:type="spellStart"/>
+      <w:r>
         <w:t>int</w:t>
       </w:r>
+      <w:proofErr w:type="spellEnd"/>
       <w:r>
         <w:tab/>
       </w:r>
@@ -98,24 +143,58 @@
       </w:r>
     </w:p>
     <w:p>
+      <w:proofErr w:type="spellStart"/>
+      <w:proofErr w:type="gramStart"/>
       <w:r>
         <w:t>staffID</w:t>
       </w:r>
-      <w:r>
-        <w:tab/>
-      </w:r>
-      <w:r>
-        <w:tab/>
+      <w:proofErr w:type="spellEnd"/>
+      <w:proofErr w:type="gramEnd"/>
+      <w:r>
+        <w:tab/>
+      </w:r>
+      <w:r>
+        <w:tab/>
+      </w:r>
+      <w:proofErr w:type="spellStart"/>
+      <w:r>
         <w:t>int</w:t>
       </w:r>
+      <w:proofErr w:type="spellEnd"/>
     </w:p>
     <w:p/>
     <w:p>
       <w:r>
-        <w:t>The user_table will contain each user that has access to the system. levelID is a foreign key, referencing the level_</w:t>
-      </w:r>
-      <w:r>
-        <w:t xml:space="preserve">table. </w:t>
+        <w:t xml:space="preserve">The </w:t>
+      </w:r>
+      <w:proofErr w:type="spellStart"/>
+      <w:r>
+        <w:t>user_table</w:t>
+      </w:r>
+      <w:proofErr w:type="spellEnd"/>
+      <w:r>
+        <w:t xml:space="preserve"> will contain each user that has access to the system. </w:t>
+      </w:r>
+      <w:proofErr w:type="spellStart"/>
+      <w:proofErr w:type="gramStart"/>
+      <w:r>
+        <w:t>levelID</w:t>
+      </w:r>
+      <w:proofErr w:type="spellEnd"/>
+      <w:proofErr w:type="gramEnd"/>
+      <w:r>
+        <w:t xml:space="preserve"> is a foreign key, referencing the </w:t>
+      </w:r>
+      <w:proofErr w:type="spellStart"/>
+      <w:r>
+        <w:t>level_</w:t>
+      </w:r>
+      <w:r>
+        <w:t>table</w:t>
+      </w:r>
+      <w:proofErr w:type="spellEnd"/>
+      <w:r>
+        <w:t xml:space="preserve">. </w:t>
       </w:r>
     </w:p>
     <w:p/>
@@ -125,21 +204,31 @@
           <w:u w:val="single"/>
         </w:rPr>
       </w:pPr>
+      <w:proofErr w:type="spellStart"/>
       <w:r>
         <w:rPr>
           <w:u w:val="single"/>
         </w:rPr>
         <w:t>Level_table</w:t>
       </w:r>
-    </w:p>
-    <w:p>
+      <w:proofErr w:type="spellEnd"/>
+    </w:p>
+    <w:p>
+      <w:proofErr w:type="spellStart"/>
+      <w:proofErr w:type="gramStart"/>
       <w:r>
         <w:t>levelID</w:t>
       </w:r>
-      <w:r>
-        <w:tab/>
+      <w:proofErr w:type="spellEnd"/>
+      <w:proofErr w:type="gramEnd"/>
+      <w:r>
+        <w:tab/>
+      </w:r>
+      <w:proofErr w:type="spellStart"/>
+      <w:r>
         <w:t>int</w:t>
       </w:r>
+      <w:proofErr w:type="spellEnd"/>
       <w:r>
         <w:tab/>
       </w:r>
@@ -154,18 +243,40 @@
       </w:r>
     </w:p>
     <w:p>
-      <w:r>
-        <w:t>level_name</w:t>
-      </w:r>
-      <w:r>
-        <w:tab/>
-        <w:t>nvachar(100)</w:t>
+      <w:proofErr w:type="spellStart"/>
+      <w:proofErr w:type="gramStart"/>
+      <w:r>
+        <w:t>level</w:t>
+      </w:r>
+      <w:proofErr w:type="gramEnd"/>
+      <w:r>
+        <w:t>_name</w:t>
+      </w:r>
+      <w:proofErr w:type="spellEnd"/>
+      <w:r>
+        <w:tab/>
+      </w:r>
+      <w:proofErr w:type="spellStart"/>
+      <w:r>
+        <w:t>nvachar</w:t>
+      </w:r>
+      <w:proofErr w:type="spellEnd"/>
+      <w:r>
+        <w:t>(100)</w:t>
       </w:r>
     </w:p>
     <w:p/>
     <w:p>
       <w:r>
-        <w:t>The level_table will contain each level of nurse</w:t>
+        <w:t xml:space="preserve">The </w:t>
+      </w:r>
+      <w:proofErr w:type="spellStart"/>
+      <w:r>
+        <w:t>level_table</w:t>
+      </w:r>
+      <w:proofErr w:type="spellEnd"/>
+      <w:r>
+        <w:t xml:space="preserve"> will contain each level of nurse</w:t>
       </w:r>
     </w:p>
     <w:p/>
@@ -175,29 +286,37 @@
           <w:u w:val="single"/>
         </w:rPr>
       </w:pPr>
+      <w:proofErr w:type="spellStart"/>
       <w:r>
         <w:rPr>
           <w:u w:val="single"/>
         </w:rPr>
         <w:t>Shift_table</w:t>
       </w:r>
-    </w:p>
-    <w:p>
+      <w:proofErr w:type="spellEnd"/>
+    </w:p>
+    <w:p>
+      <w:proofErr w:type="spellStart"/>
+      <w:proofErr w:type="gramStart"/>
       <w:r>
         <w:t>shiftID</w:t>
       </w:r>
-      <w:r>
-        <w:tab/>
-      </w:r>
-      <w:r>
-        <w:tab/>
-      </w:r>
+      <w:proofErr w:type="spellEnd"/>
+      <w:proofErr w:type="gramEnd"/>
+      <w:r>
+        <w:tab/>
+      </w:r>
+      <w:r>
+        <w:tab/>
+      </w:r>
+      <w:proofErr w:type="spellStart"/>
       <w:r>
         <w:t>Big</w:t>
       </w:r>
       <w:r>
         <w:t>int</w:t>
       </w:r>
+      <w:proofErr w:type="spellEnd"/>
       <w:r>
         <w:tab/>
       </w:r>
@@ -216,16 +335,24 @@
       </w:r>
     </w:p>
     <w:p>
+      <w:proofErr w:type="spellStart"/>
+      <w:proofErr w:type="gramStart"/>
       <w:r>
         <w:t>userID</w:t>
       </w:r>
-      <w:r>
-        <w:tab/>
-      </w:r>
-      <w:r>
-        <w:tab/>
+      <w:proofErr w:type="spellEnd"/>
+      <w:proofErr w:type="gramEnd"/>
+      <w:r>
+        <w:tab/>
+      </w:r>
+      <w:r>
+        <w:tab/>
+      </w:r>
+      <w:proofErr w:type="spellStart"/>
+      <w:r>
         <w:t>int</w:t>
       </w:r>
+      <w:proofErr w:type="spellEnd"/>
       <w:r>
         <w:tab/>
       </w:r>
@@ -240,9 +367,16 @@
       </w:r>
     </w:p>
     <w:p>
-      <w:r>
-        <w:t>shift_date</w:t>
-      </w:r>
+      <w:proofErr w:type="spellStart"/>
+      <w:proofErr w:type="gramStart"/>
+      <w:r>
+        <w:t>shift</w:t>
+      </w:r>
+      <w:proofErr w:type="gramEnd"/>
+      <w:r>
+        <w:t>_date</w:t>
+      </w:r>
+      <w:proofErr w:type="spellEnd"/>
       <w:r>
         <w:tab/>
         <w:t>date</w:t>
@@ -251,10 +385,238 @@
     <w:p/>
     <w:p>
       <w:r>
-        <w:t>The shift_table will contain an entry for each shift. Containing  columns, linking to the user and storing the date. An entry will be created for each and every shift</w:t>
-      </w:r>
-      <w:r>
-        <w:t xml:space="preserve">. shiftID is a big int, as there will be 5 entries per week for each member of staff. So 6 staff * 5 days is 30 shifts per week, or 1,560 per year. Having BigInt allows for expansion of the system, and ensures longevity. </w:t>
+        <w:t xml:space="preserve">The </w:t>
+      </w:r>
+      <w:proofErr w:type="spellStart"/>
+      <w:r>
+        <w:t>shift_table</w:t>
+      </w:r>
+      <w:proofErr w:type="spellEnd"/>
+      <w:r>
+        <w:t xml:space="preserve"> will contain an entry for each shift. </w:t>
+      </w:r>
+      <w:proofErr w:type="gramStart"/>
+      <w:r>
+        <w:t>Containing  columns</w:t>
+      </w:r>
+      <w:proofErr w:type="gramEnd"/>
+      <w:r>
+        <w:t>, linking to the user and storing the date. An entry will be created for each and every shift</w:t>
+      </w:r>
+      <w:r>
+        <w:t xml:space="preserve">. </w:t>
+      </w:r>
+      <w:proofErr w:type="spellStart"/>
+      <w:proofErr w:type="gramStart"/>
+      <w:r>
+        <w:t>shiftID</w:t>
+      </w:r>
+      <w:proofErr w:type="spellEnd"/>
+      <w:proofErr w:type="gramEnd"/>
+      <w:r>
+        <w:t xml:space="preserve"> is a big </w:t>
+      </w:r>
+      <w:proofErr w:type="spellStart"/>
+      <w:r>
+        <w:t>int</w:t>
+      </w:r>
+      <w:proofErr w:type="spellEnd"/>
+      <w:r>
+        <w:t xml:space="preserve">, as there will be 5 entries per week for each member of staff. So 6 staff * 5 days is 30 shifts per week, or 1,560 per year. Having </w:t>
+      </w:r>
+      <w:proofErr w:type="spellStart"/>
+      <w:r>
+        <w:t>BigInt</w:t>
+      </w:r>
+      <w:proofErr w:type="spellEnd"/>
+      <w:r>
+        <w:t xml:space="preserve"> allows for expansion of the system, and ensures longevity. </w:t>
+      </w:r>
+    </w:p>
+    <w:p/>
+    <w:p>
+      <w:r>
+        <w:rPr>
+          <w:u w:val="single"/>
+        </w:rPr>
+        <w:t>Stored Procedures</w:t>
+      </w:r>
+    </w:p>
+    <w:p>
+      <w:proofErr w:type="spellStart"/>
+      <w:r>
+        <w:t>User_add</w:t>
+      </w:r>
+      <w:proofErr w:type="spellEnd"/>
+      <w:r>
+        <w:t xml:space="preserve"> --</w:t>
+      </w:r>
+    </w:p>
+    <w:p>
+      <w:proofErr w:type="spellStart"/>
+      <w:r>
+        <w:t>User_get</w:t>
+      </w:r>
+      <w:proofErr w:type="spellEnd"/>
+      <w:r>
+        <w:t xml:space="preserve"> --</w:t>
+      </w:r>
+    </w:p>
+    <w:p>
+      <w:proofErr w:type="spellStart"/>
+      <w:r>
+        <w:t>User_getAll</w:t>
+      </w:r>
+      <w:proofErr w:type="spellEnd"/>
+      <w:r>
+        <w:t xml:space="preserve"> --</w:t>
+      </w:r>
+    </w:p>
+    <w:p>
+      <w:proofErr w:type="spellStart"/>
+      <w:r>
+        <w:t>User_delete</w:t>
+      </w:r>
+      <w:proofErr w:type="spellEnd"/>
+      <w:r>
+        <w:t xml:space="preserve"> --</w:t>
+      </w:r>
+    </w:p>
+    <w:p>
+      <w:proofErr w:type="spellStart"/>
+      <w:r>
+        <w:t>User_edit</w:t>
+      </w:r>
+      <w:proofErr w:type="spellEnd"/>
+      <w:r>
+        <w:t xml:space="preserve"> --</w:t>
+      </w:r>
+    </w:p>
+    <w:p/>
+    <w:p>
+      <w:proofErr w:type="spellStart"/>
+      <w:r>
+        <w:t>Level_add</w:t>
+      </w:r>
+      <w:proofErr w:type="spellEnd"/>
+      <w:r>
+        <w:t xml:space="preserve"> --</w:t>
+      </w:r>
+    </w:p>
+    <w:p>
+      <w:proofErr w:type="spellStart"/>
+      <w:r>
+        <w:t>Level_delete</w:t>
+      </w:r>
+      <w:proofErr w:type="spellEnd"/>
+      <w:r>
+        <w:t xml:space="preserve"> --</w:t>
+      </w:r>
+    </w:p>
+    <w:p>
+      <w:proofErr w:type="spellStart"/>
+      <w:r>
+        <w:t>Level_edit</w:t>
+      </w:r>
+      <w:proofErr w:type="spellEnd"/>
+      <w:r>
+        <w:t xml:space="preserve"> --</w:t>
+      </w:r>
+    </w:p>
+    <w:p>
+      <w:proofErr w:type="spellStart"/>
+      <w:r>
+        <w:t>Level_get</w:t>
+      </w:r>
+      <w:proofErr w:type="spellEnd"/>
+      <w:r>
+        <w:t xml:space="preserve"> --</w:t>
+      </w:r>
+    </w:p>
+    <w:p>
+      <w:proofErr w:type="spellStart"/>
+      <w:r>
+        <w:t>Level_getAll</w:t>
+      </w:r>
+      <w:proofErr w:type="spellEnd"/>
+      <w:r>
+        <w:t xml:space="preserve"> --</w:t>
+      </w:r>
+    </w:p>
+    <w:p/>
+    <w:p>
+      <w:proofErr w:type="spellStart"/>
+      <w:r>
+        <w:t>Shift_add</w:t>
+      </w:r>
+      <w:proofErr w:type="spellEnd"/>
+      <w:r>
+        <w:t xml:space="preserve"> --</w:t>
+      </w:r>
+    </w:p>
+    <w:p>
+      <w:proofErr w:type="spellStart"/>
+      <w:r>
+        <w:t>Shift_delete</w:t>
+      </w:r>
+      <w:proofErr w:type="spellEnd"/>
+      <w:r>
+        <w:t xml:space="preserve"> --</w:t>
+      </w:r>
+    </w:p>
+    <w:p>
+      <w:proofErr w:type="spellStart"/>
+      <w:r>
+        <w:t>Shift_edit</w:t>
+      </w:r>
+      <w:proofErr w:type="spellEnd"/>
+      <w:r>
+        <w:t xml:space="preserve"> --</w:t>
+      </w:r>
+    </w:p>
+    <w:p>
+      <w:proofErr w:type="spellStart"/>
+      <w:r>
+        <w:t>Shift_get</w:t>
+      </w:r>
+      <w:proofErr w:type="spellEnd"/>
+    </w:p>
+    <w:p>
+      <w:r>
+        <w:tab/>
+        <w:t xml:space="preserve">Gets a shift based on </w:t>
+      </w:r>
+      <w:proofErr w:type="spellStart"/>
+      <w:r>
+        <w:t>shiftID</w:t>
+      </w:r>
+      <w:proofErr w:type="spellEnd"/>
+    </w:p>
+    <w:p>
+      <w:proofErr w:type="spellStart"/>
+      <w:r>
+        <w:lastRenderedPageBreak/>
+        <w:t>Shift_getStartDate</w:t>
+      </w:r>
+      <w:proofErr w:type="spellEnd"/>
+    </w:p>
+    <w:p>
+      <w:r>
+        <w:tab/>
+        <w:t>Get all the shifts for a week, based on the start date passed in</w:t>
+      </w:r>
+    </w:p>
+    <w:p>
+      <w:proofErr w:type="spellStart"/>
+      <w:r>
+        <w:t>Shift_getUser</w:t>
+      </w:r>
+      <w:proofErr w:type="spellEnd"/>
+    </w:p>
+    <w:p>
+      <w:r>
+        <w:tab/>
+        <w:t xml:space="preserve">Get all the shifts for a user, based on </w:t>
       </w:r>
       <w:bookmarkStart w:id="0" w:name="_GoBack"/>
       <w:bookmarkEnd w:id="0"/>

</xml_diff>

<commit_message>
Modified the DB schema
</commit_message>
<xml_diff>
--- a/Advanced Web/Assignment/Design/Advanced Web – Assignment.docx
+++ b/Advanced Web/Assignment/Design/Advanced Web – Assignment.docx
@@ -617,6 +617,14 @@
       <w:r>
         <w:tab/>
         <w:t xml:space="preserve">Get all the shifts for a user, based on </w:t>
+      </w:r>
+    </w:p>
+    <w:p/>
+    <w:p/>
+    <w:p/>
+    <w:p>
+      <w:r>
+        <w:t>http://anantgarg.com/2009/03/13/write-your-own-php-mvc-framework-part-1/</w:t>
       </w:r>
       <w:bookmarkStart w:id="0" w:name="_GoBack"/>
       <w:bookmarkEnd w:id="0"/>

</xml_diff>